<commit_message>
Updating lesson 5 handout with new lab 1 block diagram.
</commit_message>
<xml_diff>
--- a/hand/hand05.docx
+++ b/hand/hand05.docx
@@ -19,16 +19,14 @@
           <w:docGrid w:linePitch="360"/>
         </w:sectPr>
       </w:pPr>
-      <w:bookmarkStart w:id="0" w:name="_GoBack"/>
-      <w:bookmarkEnd w:id="0"/>
       <w:r>
         <w:rPr>
           <w:noProof/>
         </w:rPr>
         <w:drawing>
           <wp:inline distT="0" distB="0" distL="0" distR="0" wp14:anchorId="7CD9BED1" wp14:editId="487A5727">
-            <wp:extent cx="8645707" cy="4562794"/>
-            <wp:effectExtent l="0" t="0" r="3175" b="9525"/>
+            <wp:extent cx="8645707" cy="4555264"/>
+            <wp:effectExtent l="0" t="0" r="3175" b="0"/>
             <wp:docPr id="1" name="Picture 1"/>
             <wp:cNvGraphicFramePr>
               <a:graphicFrameLocks xmlns:a="http://schemas.openxmlformats.org/drawingml/2006/main" noChangeAspect="1"/>
@@ -57,7 +55,7 @@
                   <pic:spPr bwMode="auto">
                     <a:xfrm>
                       <a:off x="0" y="0"/>
-                      <a:ext cx="8645707" cy="4562794"/>
+                      <a:ext cx="8645707" cy="4555264"/>
                     </a:xfrm>
                     <a:prstGeom prst="rect">
                       <a:avLst/>
@@ -73,6 +71,8 @@
           </wp:inline>
         </w:drawing>
       </w:r>
+      <w:bookmarkStart w:id="0" w:name="_GoBack"/>
+      <w:bookmarkEnd w:id="0"/>
     </w:p>
     <w:p>
       <w:pPr>
@@ -5292,7 +5292,7 @@
 </file>
 
 <file path=customXml/itemProps1.xml><?xml version="1.0" encoding="utf-8"?>
-<ds:datastoreItem xmlns:ds="http://schemas.openxmlformats.org/officeDocument/2006/customXml" ds:itemID="{CF391C23-118A-4076-BE05-6CE1F7686F3F}">
+<ds:datastoreItem xmlns:ds="http://schemas.openxmlformats.org/officeDocument/2006/customXml" ds:itemID="{13AFE97D-EAA0-4444-A9EC-1F43AC378A51}">
   <ds:schemaRefs>
     <ds:schemaRef ds:uri="http://schemas.openxmlformats.org/officeDocument/2006/bibliography"/>
   </ds:schemaRefs>

</xml_diff>